<commit_message>
Commit old stuff from prototype chapter
</commit_message>
<xml_diff>
--- a/documents/presentation/Entwicklertag/BlogEntry.docx
+++ b/documents/presentation/Entwicklertag/BlogEntry.docx
@@ -9,23 +9,286 @@
           <w:lang w:val="en-US"/>
         </w:rPr>
       </w:pPr>
-      <w:r>
-        <w:rPr>
-          <w:lang w:val="en-US"/>
-        </w:rPr>
-        <w:t>Train your brain: Jeff Bay’s Object Calisthenics</w:t>
-      </w:r>
-    </w:p>
-    <w:p>
-      <w:pPr>
-        <w:rPr>
-          <w:lang w:val="en-US"/>
-        </w:rPr>
-      </w:pPr>
-      <w:r>
-        <w:rPr>
-          <w:lang w:val="en-US"/>
-        </w:rPr>
+      <w:proofErr w:type="spellStart"/>
+      <w:r>
+        <w:rPr>
+          <w:lang w:val="en-US"/>
+        </w:rPr>
+        <w:t>Objektgymnastik</w:t>
+      </w:r>
+      <w:proofErr w:type="spellEnd"/>
+      <w:r>
+        <w:rPr>
+          <w:lang w:val="en-US"/>
+        </w:rPr>
+        <w:t>: Jeff Bay’s Object Calisthenics</w:t>
+      </w:r>
+    </w:p>
+    <w:p>
+      <w:r>
+        <w:t xml:space="preserve">Jeff </w:t>
+      </w:r>
+      <w:proofErr w:type="spellStart"/>
+      <w:r>
+        <w:t>Bay’s</w:t>
+      </w:r>
+      <w:proofErr w:type="spellEnd"/>
+      <w:r>
+        <w:t xml:space="preserve"> “</w:t>
+      </w:r>
+      <w:proofErr w:type="spellStart"/>
+      <w:r>
+        <w:t>Object</w:t>
+      </w:r>
+      <w:proofErr w:type="spellEnd"/>
+      <w:r>
+        <w:t xml:space="preserve"> </w:t>
+      </w:r>
+      <w:proofErr w:type="spellStart"/>
+      <w:r>
+        <w:t>Calisthenics</w:t>
+      </w:r>
+      <w:proofErr w:type="spellEnd"/>
+      <w:r>
+        <w:t xml:space="preserve">” [1] sind neun Regeln </w:t>
+      </w:r>
+      <w:r>
+        <w:t xml:space="preserve">in einem Training die Softwareentwickler dazu herausfordern, besseren Code zu schreiben. In gleichnamigen Essay beschreibt Jeff Bay die Regeln der </w:t>
+      </w:r>
+      <w:proofErr w:type="spellStart"/>
+      <w:r>
+        <w:t>Object</w:t>
+      </w:r>
+      <w:proofErr w:type="spellEnd"/>
+      <w:r>
+        <w:t xml:space="preserve"> </w:t>
+      </w:r>
+      <w:proofErr w:type="spellStart"/>
+      <w:r>
+        <w:t>Calithenics</w:t>
+      </w:r>
+      <w:proofErr w:type="spellEnd"/>
+      <w:r>
+        <w:t xml:space="preserve">. Jeff Bay sieht vor die Regeln in einer kurzen, zwei Stündigen oder halbtägigen Übung anzuwenden. Das Übungsprojekt mit etwa 1k Zeilen Quellcode dient hierbei ausschließlich dem Übungszwecken. Die strikte Regelbefolgung des Entwicklers stellt bei der Übung die </w:t>
+      </w:r>
+      <w:r>
+        <w:t xml:space="preserve">eigentliche </w:t>
+      </w:r>
+      <w:r>
+        <w:t>Herausforderung dar. Durch das strikte Anwenden der Regeln das damit verbundene Verständnis der Entwurfsmuster und Prinzipien hinter den Regeln verbessert der Entwickler seine P</w:t>
+      </w:r>
+      <w:r>
+        <w:t>rogrammierfähigkeiten. L</w:t>
+      </w:r>
+      <w:r>
+        <w:t>auf Jeff Bay</w:t>
+      </w:r>
+      <w:r>
+        <w:t xml:space="preserve"> ist dies</w:t>
+      </w:r>
+      <w:r>
+        <w:t xml:space="preserve"> hilfreich</w:t>
+      </w:r>
+      <w:r>
+        <w:t>,</w:t>
+      </w:r>
+      <w:r>
+        <w:t xml:space="preserve"> wenn er in realen Projekten Anwendungen entwickelt. Das durch die Übung hinzugewonnenen Wissen kann nun</w:t>
+      </w:r>
+      <w:r>
+        <w:t xml:space="preserve"> praktisch angewendet werden, natürlich aber </w:t>
+      </w:r>
+      <w:r>
+        <w:t xml:space="preserve">ohne die strikte Regelbefolgung der </w:t>
+      </w:r>
+      <w:proofErr w:type="spellStart"/>
+      <w:r>
+        <w:t>Object</w:t>
+      </w:r>
+      <w:proofErr w:type="spellEnd"/>
+      <w:r>
+        <w:t xml:space="preserve"> </w:t>
+      </w:r>
+      <w:proofErr w:type="spellStart"/>
+      <w:r>
+        <w:t>Calisthenics</w:t>
+      </w:r>
+      <w:proofErr w:type="spellEnd"/>
+      <w:r>
+        <w:t xml:space="preserve">. </w:t>
+      </w:r>
+      <w:proofErr w:type="spellStart"/>
+      <w:r>
+        <w:rPr>
+          <w:lang w:val="en-US"/>
+        </w:rPr>
+        <w:t>Nach</w:t>
+      </w:r>
+      <w:proofErr w:type="spellEnd"/>
+      <w:r>
+        <w:rPr>
+          <w:lang w:val="en-US"/>
+        </w:rPr>
+        <w:t xml:space="preserve"> </w:t>
+      </w:r>
+      <w:r>
+        <w:rPr>
+          <w:lang w:val="en-US"/>
+        </w:rPr>
+        <w:t xml:space="preserve">Jeff Bay </w:t>
+      </w:r>
+      <w:proofErr w:type="spellStart"/>
+      <w:r>
+        <w:rPr>
+          <w:lang w:val="en-US"/>
+        </w:rPr>
+        <w:t>wird</w:t>
+      </w:r>
+      <w:proofErr w:type="spellEnd"/>
+      <w:r>
+        <w:rPr>
+          <w:lang w:val="en-US"/>
+        </w:rPr>
+        <w:t xml:space="preserve"> die </w:t>
+      </w:r>
+      <w:proofErr w:type="spellStart"/>
+      <w:r>
+        <w:rPr>
+          <w:lang w:val="en-US"/>
+        </w:rPr>
+        <w:t>Übung</w:t>
+      </w:r>
+      <w:proofErr w:type="spellEnd"/>
+      <w:r>
+        <w:rPr>
+          <w:lang w:val="en-US"/>
+        </w:rPr>
+        <w:t xml:space="preserve"> </w:t>
+      </w:r>
+      <w:r>
+        <w:rPr>
+          <w:lang w:val="en-US"/>
+        </w:rPr>
+        <w:t xml:space="preserve">“give new programmers an opportunity to learn best practices while writing their own code.” </w:t>
+      </w:r>
+      <w:r>
+        <w:t>[1, p.70].</w:t>
+      </w:r>
+      <w:r>
+        <w:t xml:space="preserve"> (Programmierern die M</w:t>
+      </w:r>
+      <w:r>
+        <w:t>öglichkeit geben eigenen Code zu schreiben und dabei, beste Vorgehensweisen zu lernen</w:t>
+      </w:r>
+      <w:r>
+        <w:t>)</w:t>
+      </w:r>
+      <w:r>
+        <w:t xml:space="preserve">. </w:t>
+      </w:r>
+    </w:p>
+    <w:p>
+      <w:r>
+        <w:t xml:space="preserve">Bevor Jeff Bay die Regeln beschreibt, geht er auf die </w:t>
+      </w:r>
+      <w:proofErr w:type="spellStart"/>
+      <w:r>
+        <w:t>Problemeentstehung</w:t>
+      </w:r>
+      <w:proofErr w:type="spellEnd"/>
+      <w:r>
+        <w:t xml:space="preserve"> </w:t>
+      </w:r>
+      <w:bookmarkStart w:id="0" w:name="_GoBack"/>
+      <w:bookmarkEnd w:id="0"/>
+    </w:p>
+    <w:p>
+      <w:r>
+        <w:t xml:space="preserve">In seinem Essay beschreibt Jeff Bay die neun Regeln, welche er für die Übung aus gängigen Prinzipien und Praktiken heraus erstellt hat. Er hebt </w:t>
+      </w:r>
+    </w:p>
+    <w:p/>
+    <w:p/>
+    <w:p>
+      <w:pPr>
+        <w:rPr>
+          <w:lang w:val="en-US"/>
+        </w:rPr>
+      </w:pPr>
+      <w:r>
+        <w:rPr>
+          <w:lang w:val="en-US"/>
+        </w:rPr>
+        <w:t xml:space="preserve">According to Jeff Bay the exercise “will give new programmers an opportunity to learn best practices while writing their own code.” [1, p.70]. He furthermore states that it is easy to create procedural code, and that programmers coming from procedural programming are furthermore stuck in old habits [1, p.80]. The disadvantages of procedural code are obvious: missing bundling of data and behavior, the difficulties in maintainability, bad understandability, lack of modularity, missing structure and missing overview, and the often discusses problem of reusability [1]. By going through a process of rethinking during a small exercise, the developer’s perspective on existing code and the way he will write code in the future might change radically. When the developer’s knowledge of object orientation is increased after he conducted the exercise, the resulting code might have a higher cohesion, looser coupling, less or better no duplication, a better encapsulation, better testability, and an increased readability. </w:t>
+      </w:r>
+    </w:p>
+    <w:p>
+      <w:pPr>
+        <w:rPr>
+          <w:lang w:val="en-US"/>
+        </w:rPr>
+      </w:pPr>
+    </w:p>
+    <w:p>
+      <w:pPr>
+        <w:rPr>
+          <w:lang w:val="en-US"/>
+        </w:rPr>
+      </w:pPr>
+    </w:p>
+    <w:p>
+      <w:pPr>
+        <w:rPr>
+          <w:lang w:val="en-US"/>
+        </w:rPr>
+      </w:pPr>
+    </w:p>
+    <w:p>
+      <w:pPr>
+        <w:rPr>
+          <w:lang w:val="en-US"/>
+        </w:rPr>
+      </w:pPr>
+    </w:p>
+    <w:p>
+      <w:pPr>
+        <w:rPr>
+          <w:lang w:val="en-US"/>
+        </w:rPr>
+      </w:pPr>
+    </w:p>
+    <w:p>
+      <w:r>
+        <w:t xml:space="preserve">Die Idee hinter den </w:t>
+      </w:r>
+      <w:proofErr w:type="spellStart"/>
+      <w:r>
+        <w:t>Object</w:t>
+      </w:r>
+      <w:proofErr w:type="spellEnd"/>
+      <w:r>
+        <w:t xml:space="preserve"> </w:t>
+      </w:r>
+      <w:proofErr w:type="spellStart"/>
+      <w:r>
+        <w:t>Calisthenics</w:t>
+      </w:r>
+      <w:proofErr w:type="spellEnd"/>
+      <w:r>
+        <w:t xml:space="preserve"> ist, Durch die strikte Regelbefolgung während der Übung wird der Entwickler dazu herausgefordert</w:t>
+      </w:r>
+    </w:p>
+    <w:p>
+      <w:pPr>
+        <w:rPr>
+          <w:lang w:val="en-US"/>
+        </w:rPr>
+      </w:pPr>
+      <w:r>
+        <w:rPr>
+          <w:lang w:val="en-US"/>
+        </w:rPr>
+        <w:lastRenderedPageBreak/>
         <w:t>Jef</w:t>
       </w:r>
       <w:r>
@@ -141,21 +404,7 @@
         <w:rPr>
           <w:lang w:val="en-US"/>
         </w:rPr>
-        <w:t xml:space="preserve">According to Jeff Bay the exercise “will give new programmers an opportunity to learn best practices while writing their own code.” </w:t>
-      </w:r>
-      <w:proofErr w:type="gramStart"/>
-      <w:r>
-        <w:rPr>
-          <w:lang w:val="en-US"/>
-        </w:rPr>
-        <w:t>[1, p.70].</w:t>
-      </w:r>
-      <w:proofErr w:type="gramEnd"/>
-      <w:r>
-        <w:rPr>
-          <w:lang w:val="en-US"/>
-        </w:rPr>
-        <w:t xml:space="preserve"> He furthermore states that it is easy to create procedural code, and that programmers coming from procedural programming are furthermore stuck in old habits</w:t>
+        <w:t>According to Jeff Bay the exercise “will give new programmers an opportunity to learn best practices while writing their own code.” [1, p.70]. He furthermore states that it is easy to create procedural code, and that programmers coming from procedural programming are furthermore stuck in old habits</w:t>
       </w:r>
       <w:r>
         <w:rPr>
@@ -228,21 +477,7 @@
         <w:rPr>
           <w:lang w:val="en-US"/>
         </w:rPr>
-        <w:t xml:space="preserve">What follows are the nine </w:t>
-      </w:r>
-      <w:proofErr w:type="gramStart"/>
-      <w:r>
-        <w:rPr>
-          <w:lang w:val="en-US"/>
-        </w:rPr>
-        <w:t>rule</w:t>
-      </w:r>
-      <w:proofErr w:type="gramEnd"/>
-      <w:r>
-        <w:rPr>
-          <w:lang w:val="en-US"/>
-        </w:rPr>
-        <w:t xml:space="preserve"> of the Object Calisthenics: </w:t>
+        <w:t xml:space="preserve">What follows are the nine rule of the Object Calisthenics: </w:t>
       </w:r>
     </w:p>
     <w:p>
@@ -522,7 +757,6 @@
         <w:rPr>
           <w:lang w:val="en-US"/>
         </w:rPr>
-        <w:lastRenderedPageBreak/>
         <w:t>github</w:t>
       </w:r>
       <w:proofErr w:type="spellEnd"/>
@@ -546,8 +780,6 @@
         </w:rPr>
         <w:t xml:space="preserve">” successfully. </w:t>
       </w:r>
-      <w:bookmarkStart w:id="0" w:name="_GoBack"/>
-      <w:bookmarkEnd w:id="0"/>
     </w:p>
     <w:sectPr>
       <w:pgSz w:w="11906" w:h="16838"/>
@@ -1421,7 +1653,7 @@
 </file>
 
 <file path=customXml/itemProps1.xml><?xml version="1.0" encoding="utf-8"?>
-<ds:datastoreItem xmlns:ds="http://schemas.openxmlformats.org/officeDocument/2006/customXml" ds:itemID="{063C8F35-5055-48AA-A1F0-1B116617F57A}">
+<ds:datastoreItem xmlns:ds="http://schemas.openxmlformats.org/officeDocument/2006/customXml" ds:itemID="{119D1BD3-0420-4B26-9367-5860E8DEF3CD}">
   <ds:schemaRefs>
     <ds:schemaRef ds:uri="http://schemas.openxmlformats.org/officeDocument/2006/bibliography"/>
   </ds:schemaRefs>

</xml_diff>